<commit_message>
Extra keyboard shortcut for level 3a
</commit_message>
<xml_diff>
--- a/Level 3 Blueprint.docx
+++ b/Level 3 Blueprint.docx
@@ -17,19 +17,952 @@
       <w:r>
         <w:t>Red Portals Mark Fastest Solution (3 Moves)</w:t>
       </w:r>
-      <w:bookmarkStart w:id="0" w:name="_GoBack"/>
-      <w:bookmarkEnd w:id="0"/>
     </w:p>
     <w:p/>
     <w:p>
-      <w:r>
-        <w:rPr>
-          <w:noProof/>
-        </w:rPr>
-        <mc:AlternateContent>
-          <mc:Choice Requires="wps">
-            <w:drawing>
-              <wp:anchor distT="0" distB="0" distL="114300" distR="114300" simplePos="0" relativeHeight="251716608" behindDoc="0" locked="0" layoutInCell="1" allowOverlap="1" wp14:anchorId="68542799" wp14:editId="6DA7725D">
+      <w:bookmarkStart w:id="0" w:name="_GoBack"/>
+      <w:bookmarkEnd w:id="0"/>
+      <w:r>
+        <w:rPr>
+          <w:noProof/>
+        </w:rPr>
+        <mc:AlternateContent>
+          <mc:Choice Requires="wps">
+            <w:drawing>
+              <wp:anchor distT="0" distB="0" distL="114300" distR="114300" simplePos="0" relativeHeight="251772928" behindDoc="0" locked="0" layoutInCell="1" allowOverlap="1" wp14:anchorId="59FCA45D" wp14:editId="799A4422">
+                <wp:simplePos x="0" y="0"/>
+                <wp:positionH relativeFrom="column">
+                  <wp:posOffset>914400</wp:posOffset>
+                </wp:positionH>
+                <wp:positionV relativeFrom="paragraph">
+                  <wp:posOffset>4836160</wp:posOffset>
+                </wp:positionV>
+                <wp:extent cx="228600" cy="228600"/>
+                <wp:effectExtent l="50800" t="25400" r="25400" b="101600"/>
+                <wp:wrapThrough wrapText="bothSides">
+                  <wp:wrapPolygon edited="0">
+                    <wp:start x="0" y="-2400"/>
+                    <wp:lineTo x="-4800" y="0"/>
+                    <wp:lineTo x="-4800" y="21600"/>
+                    <wp:lineTo x="0" y="28800"/>
+                    <wp:lineTo x="21600" y="28800"/>
+                    <wp:lineTo x="21600" y="-2400"/>
+                    <wp:lineTo x="0" y="-2400"/>
+                  </wp:wrapPolygon>
+                </wp:wrapThrough>
+                <wp:docPr id="76" name="Smiley Face 76"/>
+                <wp:cNvGraphicFramePr/>
+                <a:graphic xmlns:a="http://schemas.openxmlformats.org/drawingml/2006/main">
+                  <a:graphicData uri="http://schemas.microsoft.com/office/word/2010/wordprocessingShape">
+                    <wps:wsp>
+                      <wps:cNvSpPr/>
+                      <wps:spPr>
+                        <a:xfrm>
+                          <a:off x="0" y="0"/>
+                          <a:ext cx="228600" cy="228600"/>
+                        </a:xfrm>
+                        <a:prstGeom prst="smileyFace">
+                          <a:avLst/>
+                        </a:prstGeom>
+                        <a:solidFill>
+                          <a:schemeClr val="tx1"/>
+                        </a:solidFill>
+                      </wps:spPr>
+                      <wps:style>
+                        <a:lnRef idx="1">
+                          <a:schemeClr val="accent1"/>
+                        </a:lnRef>
+                        <a:fillRef idx="3">
+                          <a:schemeClr val="accent1"/>
+                        </a:fillRef>
+                        <a:effectRef idx="2">
+                          <a:schemeClr val="accent1"/>
+                        </a:effectRef>
+                        <a:fontRef idx="minor">
+                          <a:schemeClr val="lt1"/>
+                        </a:fontRef>
+                      </wps:style>
+                      <wps:bodyPr rot="0" spcFirstLastPara="0" vertOverflow="overflow" horzOverflow="overflow" vert="horz" wrap="square" lIns="91440" tIns="45720" rIns="91440" bIns="45720" numCol="1" spcCol="0" rtlCol="0" fromWordArt="0" anchor="ctr" anchorCtr="0" forceAA="0" compatLnSpc="1">
+                        <a:prstTxWarp prst="textNoShape">
+                          <a:avLst/>
+                        </a:prstTxWarp>
+                        <a:noAutofit/>
+                      </wps:bodyPr>
+                    </wps:wsp>
+                  </a:graphicData>
+                </a:graphic>
+                <wp14:sizeRelH relativeFrom="margin">
+                  <wp14:pctWidth>0</wp14:pctWidth>
+                </wp14:sizeRelH>
+                <wp14:sizeRelV relativeFrom="margin">
+                  <wp14:pctHeight>0</wp14:pctHeight>
+                </wp14:sizeRelV>
+              </wp:anchor>
+            </w:drawing>
+          </mc:Choice>
+          <mc:Fallback>
+            <w:pict>
+              <v:shapetype id="_x0000_t96" coordsize="21600,21600" o:spt="96" adj="17520" path="m10800,0qx0,10800,10800,21600,21600,10800,10800,0xem7340,6445qx6215,7570,7340,8695,8465,7570,7340,6445xnfem14260,6445qx13135,7570,14260,8695,15385,7570,14260,6445xnfem4960@0c8853@3,12747@3,16640@0nfe">
+                <v:formulas>
+                  <v:f eqn="sum 33030 0 #0"/>
+                  <v:f eqn="prod #0 4 3"/>
+                  <v:f eqn="prod @0 1 3"/>
+                  <v:f eqn="sum @1 0 @2"/>
+                </v:formulas>
+                <v:path o:extrusionok="f" gradientshapeok="t" o:connecttype="custom" o:connectlocs="10800,0;3163,3163;0,10800;3163,18437;10800,21600;18437,18437;21600,10800;18437,3163" textboxrect="3163,3163,18437,18437"/>
+                <v:handles>
+                  <v:h position="center,#0" yrange="15510,17520"/>
+                </v:handles>
+                <o:complex v:ext="view"/>
+              </v:shapetype>
+              <v:shape id="Smiley Face 76" o:spid="_x0000_s1026" type="#_x0000_t96" style="position:absolute;margin-left:1in;margin-top:380.8pt;width:18pt;height:18pt;z-index:251772928;visibility:visible;mso-wrap-style:square;mso-width-percent:0;mso-height-percent:0;mso-wrap-distance-left:9pt;mso-wrap-distance-top:0;mso-wrap-distance-right:9pt;mso-wrap-distance-bottom:0;mso-position-horizontal:absolute;mso-position-horizontal-relative:text;mso-position-vertical:absolute;mso-position-vertical-relative:text;mso-width-percent:0;mso-height-percent:0;mso-width-relative:margin;mso-height-relative:margin;v-text-anchor:middle" o:gfxdata="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" fillcolor="black [3213]" strokecolor="#4579b8 [3044]">
+                <v:shadow on="t" opacity="22937f" mv:blur="40000f" origin=",.5" offset="0,23000emu"/>
+                <w10:wrap type="through"/>
+              </v:shape>
+            </w:pict>
+          </mc:Fallback>
+        </mc:AlternateContent>
+      </w:r>
+      <w:r>
+        <w:rPr>
+          <w:noProof/>
+        </w:rPr>
+        <mc:AlternateContent>
+          <mc:Choice Requires="wps">
+            <w:drawing>
+              <wp:anchor distT="0" distB="0" distL="114300" distR="114300" simplePos="0" relativeHeight="251770880" behindDoc="0" locked="0" layoutInCell="1" allowOverlap="1" wp14:anchorId="6C4B266F" wp14:editId="2E34BF5E">
+                <wp:simplePos x="0" y="0"/>
+                <wp:positionH relativeFrom="column">
+                  <wp:posOffset>914400</wp:posOffset>
+                </wp:positionH>
+                <wp:positionV relativeFrom="paragraph">
+                  <wp:posOffset>4036060</wp:posOffset>
+                </wp:positionV>
+                <wp:extent cx="228600" cy="228600"/>
+                <wp:effectExtent l="50800" t="25400" r="25400" b="101600"/>
+                <wp:wrapThrough wrapText="bothSides">
+                  <wp:wrapPolygon edited="0">
+                    <wp:start x="0" y="-2400"/>
+                    <wp:lineTo x="-4800" y="0"/>
+                    <wp:lineTo x="-4800" y="21600"/>
+                    <wp:lineTo x="0" y="28800"/>
+                    <wp:lineTo x="21600" y="28800"/>
+                    <wp:lineTo x="21600" y="-2400"/>
+                    <wp:lineTo x="0" y="-2400"/>
+                  </wp:wrapPolygon>
+                </wp:wrapThrough>
+                <wp:docPr id="75" name="Smiley Face 75"/>
+                <wp:cNvGraphicFramePr/>
+                <a:graphic xmlns:a="http://schemas.openxmlformats.org/drawingml/2006/main">
+                  <a:graphicData uri="http://schemas.microsoft.com/office/word/2010/wordprocessingShape">
+                    <wps:wsp>
+                      <wps:cNvSpPr/>
+                      <wps:spPr>
+                        <a:xfrm>
+                          <a:off x="0" y="0"/>
+                          <a:ext cx="228600" cy="228600"/>
+                        </a:xfrm>
+                        <a:prstGeom prst="smileyFace">
+                          <a:avLst/>
+                        </a:prstGeom>
+                        <a:solidFill>
+                          <a:schemeClr val="tx1"/>
+                        </a:solidFill>
+                      </wps:spPr>
+                      <wps:style>
+                        <a:lnRef idx="1">
+                          <a:schemeClr val="accent1"/>
+                        </a:lnRef>
+                        <a:fillRef idx="3">
+                          <a:schemeClr val="accent1"/>
+                        </a:fillRef>
+                        <a:effectRef idx="2">
+                          <a:schemeClr val="accent1"/>
+                        </a:effectRef>
+                        <a:fontRef idx="minor">
+                          <a:schemeClr val="lt1"/>
+                        </a:fontRef>
+                      </wps:style>
+                      <wps:bodyPr rot="0" spcFirstLastPara="0" vertOverflow="overflow" horzOverflow="overflow" vert="horz" wrap="square" lIns="91440" tIns="45720" rIns="91440" bIns="45720" numCol="1" spcCol="0" rtlCol="0" fromWordArt="0" anchor="ctr" anchorCtr="0" forceAA="0" compatLnSpc="1">
+                        <a:prstTxWarp prst="textNoShape">
+                          <a:avLst/>
+                        </a:prstTxWarp>
+                        <a:noAutofit/>
+                      </wps:bodyPr>
+                    </wps:wsp>
+                  </a:graphicData>
+                </a:graphic>
+                <wp14:sizeRelH relativeFrom="margin">
+                  <wp14:pctWidth>0</wp14:pctWidth>
+                </wp14:sizeRelH>
+                <wp14:sizeRelV relativeFrom="margin">
+                  <wp14:pctHeight>0</wp14:pctHeight>
+                </wp14:sizeRelV>
+              </wp:anchor>
+            </w:drawing>
+          </mc:Choice>
+          <mc:Fallback>
+            <w:pict>
+              <v:shape id="Smiley Face 75" o:spid="_x0000_s1026" type="#_x0000_t96" style="position:absolute;margin-left:1in;margin-top:317.8pt;width:18pt;height:18pt;z-index:251770880;visibility:visible;mso-wrap-style:square;mso-width-percent:0;mso-height-percent:0;mso-wrap-distance-left:9pt;mso-wrap-distance-top:0;mso-wrap-distance-right:9pt;mso-wrap-distance-bottom:0;mso-position-horizontal:absolute;mso-position-horizontal-relative:text;mso-position-vertical:absolute;mso-position-vertical-relative:text;mso-width-percent:0;mso-height-percent:0;mso-width-relative:margin;mso-height-relative:margin;v-text-anchor:middle" o:gfxdata="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" fillcolor="black [3213]" strokecolor="#4579b8 [3044]">
+                <v:shadow on="t" opacity="22937f" mv:blur="40000f" origin=",.5" offset="0,23000emu"/>
+                <w10:wrap type="through"/>
+              </v:shape>
+            </w:pict>
+          </mc:Fallback>
+        </mc:AlternateContent>
+      </w:r>
+      <w:r>
+        <w:rPr>
+          <w:noProof/>
+        </w:rPr>
+        <mc:AlternateContent>
+          <mc:Choice Requires="wps">
+            <w:drawing>
+              <wp:anchor distT="0" distB="0" distL="114300" distR="114300" simplePos="0" relativeHeight="251768832" behindDoc="0" locked="0" layoutInCell="1" allowOverlap="1" wp14:anchorId="2934A532" wp14:editId="389E4C18">
+                <wp:simplePos x="0" y="0"/>
+                <wp:positionH relativeFrom="column">
+                  <wp:posOffset>914400</wp:posOffset>
+                </wp:positionH>
+                <wp:positionV relativeFrom="paragraph">
+                  <wp:posOffset>3235960</wp:posOffset>
+                </wp:positionV>
+                <wp:extent cx="228600" cy="228600"/>
+                <wp:effectExtent l="50800" t="25400" r="25400" b="101600"/>
+                <wp:wrapThrough wrapText="bothSides">
+                  <wp:wrapPolygon edited="0">
+                    <wp:start x="0" y="-2400"/>
+                    <wp:lineTo x="-4800" y="0"/>
+                    <wp:lineTo x="-4800" y="21600"/>
+                    <wp:lineTo x="0" y="28800"/>
+                    <wp:lineTo x="21600" y="28800"/>
+                    <wp:lineTo x="21600" y="-2400"/>
+                    <wp:lineTo x="0" y="-2400"/>
+                  </wp:wrapPolygon>
+                </wp:wrapThrough>
+                <wp:docPr id="74" name="Smiley Face 74"/>
+                <wp:cNvGraphicFramePr/>
+                <a:graphic xmlns:a="http://schemas.openxmlformats.org/drawingml/2006/main">
+                  <a:graphicData uri="http://schemas.microsoft.com/office/word/2010/wordprocessingShape">
+                    <wps:wsp>
+                      <wps:cNvSpPr/>
+                      <wps:spPr>
+                        <a:xfrm>
+                          <a:off x="0" y="0"/>
+                          <a:ext cx="228600" cy="228600"/>
+                        </a:xfrm>
+                        <a:prstGeom prst="smileyFace">
+                          <a:avLst/>
+                        </a:prstGeom>
+                        <a:solidFill>
+                          <a:schemeClr val="tx1"/>
+                        </a:solidFill>
+                      </wps:spPr>
+                      <wps:style>
+                        <a:lnRef idx="1">
+                          <a:schemeClr val="accent1"/>
+                        </a:lnRef>
+                        <a:fillRef idx="3">
+                          <a:schemeClr val="accent1"/>
+                        </a:fillRef>
+                        <a:effectRef idx="2">
+                          <a:schemeClr val="accent1"/>
+                        </a:effectRef>
+                        <a:fontRef idx="minor">
+                          <a:schemeClr val="lt1"/>
+                        </a:fontRef>
+                      </wps:style>
+                      <wps:bodyPr rot="0" spcFirstLastPara="0" vertOverflow="overflow" horzOverflow="overflow" vert="horz" wrap="square" lIns="91440" tIns="45720" rIns="91440" bIns="45720" numCol="1" spcCol="0" rtlCol="0" fromWordArt="0" anchor="ctr" anchorCtr="0" forceAA="0" compatLnSpc="1">
+                        <a:prstTxWarp prst="textNoShape">
+                          <a:avLst/>
+                        </a:prstTxWarp>
+                        <a:noAutofit/>
+                      </wps:bodyPr>
+                    </wps:wsp>
+                  </a:graphicData>
+                </a:graphic>
+                <wp14:sizeRelH relativeFrom="margin">
+                  <wp14:pctWidth>0</wp14:pctWidth>
+                </wp14:sizeRelH>
+                <wp14:sizeRelV relativeFrom="margin">
+                  <wp14:pctHeight>0</wp14:pctHeight>
+                </wp14:sizeRelV>
+              </wp:anchor>
+            </w:drawing>
+          </mc:Choice>
+          <mc:Fallback>
+            <w:pict>
+              <v:shape id="Smiley Face 74" o:spid="_x0000_s1026" type="#_x0000_t96" style="position:absolute;margin-left:1in;margin-top:254.8pt;width:18pt;height:18pt;z-index:251768832;visibility:visible;mso-wrap-style:square;mso-width-percent:0;mso-height-percent:0;mso-wrap-distance-left:9pt;mso-wrap-distance-top:0;mso-wrap-distance-right:9pt;mso-wrap-distance-bottom:0;mso-position-horizontal:absolute;mso-position-horizontal-relative:text;mso-position-vertical:absolute;mso-position-vertical-relative:text;mso-width-percent:0;mso-height-percent:0;mso-width-relative:margin;mso-height-relative:margin;v-text-anchor:middle" o:gfxdata="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" fillcolor="black [3213]" strokecolor="#4579b8 [3044]">
+                <v:shadow on="t" opacity="22937f" mv:blur="40000f" origin=",.5" offset="0,23000emu"/>
+                <w10:wrap type="through"/>
+              </v:shape>
+            </w:pict>
+          </mc:Fallback>
+        </mc:AlternateContent>
+      </w:r>
+      <w:r>
+        <w:rPr>
+          <w:noProof/>
+        </w:rPr>
+        <mc:AlternateContent>
+          <mc:Choice Requires="wps">
+            <w:drawing>
+              <wp:anchor distT="0" distB="0" distL="114300" distR="114300" simplePos="0" relativeHeight="251727872" behindDoc="0" locked="0" layoutInCell="1" allowOverlap="1" wp14:anchorId="4C64A0AD" wp14:editId="004B1575">
+                <wp:simplePos x="0" y="0"/>
+                <wp:positionH relativeFrom="column">
+                  <wp:posOffset>114300</wp:posOffset>
+                </wp:positionH>
+                <wp:positionV relativeFrom="paragraph">
+                  <wp:posOffset>2207260</wp:posOffset>
+                </wp:positionV>
+                <wp:extent cx="228600" cy="228600"/>
+                <wp:effectExtent l="50800" t="25400" r="25400" b="101600"/>
+                <wp:wrapThrough wrapText="bothSides">
+                  <wp:wrapPolygon edited="0">
+                    <wp:start x="0" y="-2400"/>
+                    <wp:lineTo x="-4800" y="0"/>
+                    <wp:lineTo x="-4800" y="21600"/>
+                    <wp:lineTo x="0" y="28800"/>
+                    <wp:lineTo x="21600" y="28800"/>
+                    <wp:lineTo x="21600" y="-2400"/>
+                    <wp:lineTo x="0" y="-2400"/>
+                  </wp:wrapPolygon>
+                </wp:wrapThrough>
+                <wp:docPr id="34" name="Smiley Face 34"/>
+                <wp:cNvGraphicFramePr/>
+                <a:graphic xmlns:a="http://schemas.openxmlformats.org/drawingml/2006/main">
+                  <a:graphicData uri="http://schemas.microsoft.com/office/word/2010/wordprocessingShape">
+                    <wps:wsp>
+                      <wps:cNvSpPr/>
+                      <wps:spPr>
+                        <a:xfrm>
+                          <a:off x="0" y="0"/>
+                          <a:ext cx="228600" cy="228600"/>
+                        </a:xfrm>
+                        <a:prstGeom prst="smileyFace">
+                          <a:avLst/>
+                        </a:prstGeom>
+                        <a:solidFill>
+                          <a:schemeClr val="tx1"/>
+                        </a:solidFill>
+                      </wps:spPr>
+                      <wps:style>
+                        <a:lnRef idx="1">
+                          <a:schemeClr val="accent1"/>
+                        </a:lnRef>
+                        <a:fillRef idx="3">
+                          <a:schemeClr val="accent1"/>
+                        </a:fillRef>
+                        <a:effectRef idx="2">
+                          <a:schemeClr val="accent1"/>
+                        </a:effectRef>
+                        <a:fontRef idx="minor">
+                          <a:schemeClr val="lt1"/>
+                        </a:fontRef>
+                      </wps:style>
+                      <wps:bodyPr rot="0" spcFirstLastPara="0" vertOverflow="overflow" horzOverflow="overflow" vert="horz" wrap="square" lIns="91440" tIns="45720" rIns="91440" bIns="45720" numCol="1" spcCol="0" rtlCol="0" fromWordArt="0" anchor="ctr" anchorCtr="0" forceAA="0" compatLnSpc="1">
+                        <a:prstTxWarp prst="textNoShape">
+                          <a:avLst/>
+                        </a:prstTxWarp>
+                        <a:noAutofit/>
+                      </wps:bodyPr>
+                    </wps:wsp>
+                  </a:graphicData>
+                </a:graphic>
+              </wp:anchor>
+            </w:drawing>
+          </mc:Choice>
+          <mc:Fallback>
+            <w:pict>
+              <v:shape id="Smiley Face 34" o:spid="_x0000_s1026" type="#_x0000_t96" style="position:absolute;margin-left:9pt;margin-top:173.8pt;width:18pt;height:18pt;z-index:251727872;visibility:visible;mso-wrap-style:square;mso-wrap-distance-left:9pt;mso-wrap-distance-top:0;mso-wrap-distance-right:9pt;mso-wrap-distance-bottom:0;mso-position-horizontal:absolute;mso-position-horizontal-relative:text;mso-position-vertical:absolute;mso-position-vertical-relative:text;v-text-anchor:middle" o:gfxdata="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" fillcolor="black [3213]" strokecolor="#4579b8 [3044]">
+                <v:shadow on="t" opacity="22937f" mv:blur="40000f" origin=",.5" offset="0,23000emu"/>
+                <w10:wrap type="through"/>
+              </v:shape>
+            </w:pict>
+          </mc:Fallback>
+        </mc:AlternateContent>
+      </w:r>
+      <w:r>
+        <w:rPr>
+          <w:noProof/>
+        </w:rPr>
+        <mc:AlternateContent>
+          <mc:Choice Requires="wps">
+            <w:drawing>
+              <wp:anchor distT="0" distB="0" distL="114300" distR="114300" simplePos="0" relativeHeight="251764736" behindDoc="0" locked="0" layoutInCell="1" allowOverlap="1" wp14:anchorId="4688C931" wp14:editId="132DC6D4">
+                <wp:simplePos x="0" y="0"/>
+                <wp:positionH relativeFrom="column">
+                  <wp:posOffset>1371600</wp:posOffset>
+                </wp:positionH>
+                <wp:positionV relativeFrom="paragraph">
+                  <wp:posOffset>1521460</wp:posOffset>
+                </wp:positionV>
+                <wp:extent cx="228600" cy="228600"/>
+                <wp:effectExtent l="50800" t="25400" r="25400" b="101600"/>
+                <wp:wrapThrough wrapText="bothSides">
+                  <wp:wrapPolygon edited="0">
+                    <wp:start x="0" y="-2400"/>
+                    <wp:lineTo x="-4800" y="0"/>
+                    <wp:lineTo x="-4800" y="21600"/>
+                    <wp:lineTo x="0" y="28800"/>
+                    <wp:lineTo x="21600" y="28800"/>
+                    <wp:lineTo x="21600" y="-2400"/>
+                    <wp:lineTo x="0" y="-2400"/>
+                  </wp:wrapPolygon>
+                </wp:wrapThrough>
+                <wp:docPr id="72" name="Smiley Face 72"/>
+                <wp:cNvGraphicFramePr/>
+                <a:graphic xmlns:a="http://schemas.openxmlformats.org/drawingml/2006/main">
+                  <a:graphicData uri="http://schemas.microsoft.com/office/word/2010/wordprocessingShape">
+                    <wps:wsp>
+                      <wps:cNvSpPr/>
+                      <wps:spPr>
+                        <a:xfrm>
+                          <a:off x="0" y="0"/>
+                          <a:ext cx="228600" cy="228600"/>
+                        </a:xfrm>
+                        <a:prstGeom prst="smileyFace">
+                          <a:avLst/>
+                        </a:prstGeom>
+                        <a:solidFill>
+                          <a:schemeClr val="tx1"/>
+                        </a:solidFill>
+                      </wps:spPr>
+                      <wps:style>
+                        <a:lnRef idx="1">
+                          <a:schemeClr val="accent1"/>
+                        </a:lnRef>
+                        <a:fillRef idx="3">
+                          <a:schemeClr val="accent1"/>
+                        </a:fillRef>
+                        <a:effectRef idx="2">
+                          <a:schemeClr val="accent1"/>
+                        </a:effectRef>
+                        <a:fontRef idx="minor">
+                          <a:schemeClr val="lt1"/>
+                        </a:fontRef>
+                      </wps:style>
+                      <wps:bodyPr rot="0" spcFirstLastPara="0" vertOverflow="overflow" horzOverflow="overflow" vert="horz" wrap="square" lIns="91440" tIns="45720" rIns="91440" bIns="45720" numCol="1" spcCol="0" rtlCol="0" fromWordArt="0" anchor="ctr" anchorCtr="0" forceAA="0" compatLnSpc="1">
+                        <a:prstTxWarp prst="textNoShape">
+                          <a:avLst/>
+                        </a:prstTxWarp>
+                        <a:noAutofit/>
+                      </wps:bodyPr>
+                    </wps:wsp>
+                  </a:graphicData>
+                </a:graphic>
+              </wp:anchor>
+            </w:drawing>
+          </mc:Choice>
+          <mc:Fallback>
+            <w:pict>
+              <v:shape id="Smiley Face 72" o:spid="_x0000_s1026" type="#_x0000_t96" style="position:absolute;margin-left:108pt;margin-top:119.8pt;width:18pt;height:18pt;z-index:251764736;visibility:visible;mso-wrap-style:square;mso-wrap-distance-left:9pt;mso-wrap-distance-top:0;mso-wrap-distance-right:9pt;mso-wrap-distance-bottom:0;mso-position-horizontal:absolute;mso-position-horizontal-relative:text;mso-position-vertical:absolute;mso-position-vertical-relative:text;v-text-anchor:middle" o:gfxdata="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" fillcolor="black [3213]" strokecolor="#4579b8 [3044]">
+                <v:shadow on="t" opacity="22937f" mv:blur="40000f" origin=",.5" offset="0,23000emu"/>
+                <w10:wrap type="through"/>
+              </v:shape>
+            </w:pict>
+          </mc:Fallback>
+        </mc:AlternateContent>
+      </w:r>
+      <w:r>
+        <w:rPr>
+          <w:noProof/>
+        </w:rPr>
+        <mc:AlternateContent>
+          <mc:Choice Requires="wps">
+            <w:drawing>
+              <wp:anchor distT="0" distB="0" distL="114300" distR="114300" simplePos="0" relativeHeight="251766784" behindDoc="0" locked="0" layoutInCell="1" allowOverlap="1" wp14:anchorId="69E2FB1C" wp14:editId="01400567">
+                <wp:simplePos x="0" y="0"/>
+                <wp:positionH relativeFrom="column">
+                  <wp:posOffset>3086100</wp:posOffset>
+                </wp:positionH>
+                <wp:positionV relativeFrom="paragraph">
+                  <wp:posOffset>1521460</wp:posOffset>
+                </wp:positionV>
+                <wp:extent cx="228600" cy="228600"/>
+                <wp:effectExtent l="50800" t="25400" r="25400" b="101600"/>
+                <wp:wrapThrough wrapText="bothSides">
+                  <wp:wrapPolygon edited="0">
+                    <wp:start x="0" y="-2400"/>
+                    <wp:lineTo x="-4800" y="0"/>
+                    <wp:lineTo x="-4800" y="21600"/>
+                    <wp:lineTo x="0" y="28800"/>
+                    <wp:lineTo x="21600" y="28800"/>
+                    <wp:lineTo x="21600" y="-2400"/>
+                    <wp:lineTo x="0" y="-2400"/>
+                  </wp:wrapPolygon>
+                </wp:wrapThrough>
+                <wp:docPr id="73" name="Smiley Face 73"/>
+                <wp:cNvGraphicFramePr/>
+                <a:graphic xmlns:a="http://schemas.openxmlformats.org/drawingml/2006/main">
+                  <a:graphicData uri="http://schemas.microsoft.com/office/word/2010/wordprocessingShape">
+                    <wps:wsp>
+                      <wps:cNvSpPr/>
+                      <wps:spPr>
+                        <a:xfrm>
+                          <a:off x="0" y="0"/>
+                          <a:ext cx="228600" cy="228600"/>
+                        </a:xfrm>
+                        <a:prstGeom prst="smileyFace">
+                          <a:avLst/>
+                        </a:prstGeom>
+                        <a:solidFill>
+                          <a:schemeClr val="tx1"/>
+                        </a:solidFill>
+                      </wps:spPr>
+                      <wps:style>
+                        <a:lnRef idx="1">
+                          <a:schemeClr val="accent1"/>
+                        </a:lnRef>
+                        <a:fillRef idx="3">
+                          <a:schemeClr val="accent1"/>
+                        </a:fillRef>
+                        <a:effectRef idx="2">
+                          <a:schemeClr val="accent1"/>
+                        </a:effectRef>
+                        <a:fontRef idx="minor">
+                          <a:schemeClr val="lt1"/>
+                        </a:fontRef>
+                      </wps:style>
+                      <wps:bodyPr rot="0" spcFirstLastPara="0" vertOverflow="overflow" horzOverflow="overflow" vert="horz" wrap="square" lIns="91440" tIns="45720" rIns="91440" bIns="45720" numCol="1" spcCol="0" rtlCol="0" fromWordArt="0" anchor="ctr" anchorCtr="0" forceAA="0" compatLnSpc="1">
+                        <a:prstTxWarp prst="textNoShape">
+                          <a:avLst/>
+                        </a:prstTxWarp>
+                        <a:noAutofit/>
+                      </wps:bodyPr>
+                    </wps:wsp>
+                  </a:graphicData>
+                </a:graphic>
+              </wp:anchor>
+            </w:drawing>
+          </mc:Choice>
+          <mc:Fallback>
+            <w:pict>
+              <v:shape id="Smiley Face 73" o:spid="_x0000_s1026" type="#_x0000_t96" style="position:absolute;margin-left:243pt;margin-top:119.8pt;width:18pt;height:18pt;z-index:251766784;visibility:visible;mso-wrap-style:square;mso-wrap-distance-left:9pt;mso-wrap-distance-top:0;mso-wrap-distance-right:9pt;mso-wrap-distance-bottom:0;mso-position-horizontal:absolute;mso-position-horizontal-relative:text;mso-position-vertical:absolute;mso-position-vertical-relative:text;v-text-anchor:middle" o:gfxdata="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" fillcolor="black [3213]" strokecolor="#4579b8 [3044]">
+                <v:shadow on="t" opacity="22937f" mv:blur="40000f" origin=",.5" offset="0,23000emu"/>
+                <w10:wrap type="through"/>
+              </v:shape>
+            </w:pict>
+          </mc:Fallback>
+        </mc:AlternateContent>
+      </w:r>
+      <w:r>
+        <w:rPr>
+          <w:noProof/>
+        </w:rPr>
+        <mc:AlternateContent>
+          <mc:Choice Requires="wps">
+            <w:drawing>
+              <wp:anchor distT="0" distB="0" distL="114300" distR="114300" simplePos="0" relativeHeight="251731968" behindDoc="0" locked="0" layoutInCell="1" allowOverlap="1" wp14:anchorId="2CAC363B" wp14:editId="02129CAA">
+                <wp:simplePos x="0" y="0"/>
+                <wp:positionH relativeFrom="column">
+                  <wp:posOffset>2286000</wp:posOffset>
+                </wp:positionH>
+                <wp:positionV relativeFrom="paragraph">
+                  <wp:posOffset>2321560</wp:posOffset>
+                </wp:positionV>
+                <wp:extent cx="228600" cy="228600"/>
+                <wp:effectExtent l="50800" t="25400" r="25400" b="101600"/>
+                <wp:wrapThrough wrapText="bothSides">
+                  <wp:wrapPolygon edited="0">
+                    <wp:start x="0" y="-2400"/>
+                    <wp:lineTo x="-4800" y="0"/>
+                    <wp:lineTo x="-4800" y="21600"/>
+                    <wp:lineTo x="0" y="28800"/>
+                    <wp:lineTo x="21600" y="28800"/>
+                    <wp:lineTo x="21600" y="-2400"/>
+                    <wp:lineTo x="0" y="-2400"/>
+                  </wp:wrapPolygon>
+                </wp:wrapThrough>
+                <wp:docPr id="36" name="Smiley Face 36"/>
+                <wp:cNvGraphicFramePr/>
+                <a:graphic xmlns:a="http://schemas.openxmlformats.org/drawingml/2006/main">
+                  <a:graphicData uri="http://schemas.microsoft.com/office/word/2010/wordprocessingShape">
+                    <wps:wsp>
+                      <wps:cNvSpPr/>
+                      <wps:spPr>
+                        <a:xfrm>
+                          <a:off x="0" y="0"/>
+                          <a:ext cx="228600" cy="228600"/>
+                        </a:xfrm>
+                        <a:prstGeom prst="smileyFace">
+                          <a:avLst/>
+                        </a:prstGeom>
+                        <a:solidFill>
+                          <a:schemeClr val="tx1"/>
+                        </a:solidFill>
+                      </wps:spPr>
+                      <wps:style>
+                        <a:lnRef idx="1">
+                          <a:schemeClr val="accent1"/>
+                        </a:lnRef>
+                        <a:fillRef idx="3">
+                          <a:schemeClr val="accent1"/>
+                        </a:fillRef>
+                        <a:effectRef idx="2">
+                          <a:schemeClr val="accent1"/>
+                        </a:effectRef>
+                        <a:fontRef idx="minor">
+                          <a:schemeClr val="lt1"/>
+                        </a:fontRef>
+                      </wps:style>
+                      <wps:bodyPr rot="0" spcFirstLastPara="0" vertOverflow="overflow" horzOverflow="overflow" vert="horz" wrap="square" lIns="91440" tIns="45720" rIns="91440" bIns="45720" numCol="1" spcCol="0" rtlCol="0" fromWordArt="0" anchor="ctr" anchorCtr="0" forceAA="0" compatLnSpc="1">
+                        <a:prstTxWarp prst="textNoShape">
+                          <a:avLst/>
+                        </a:prstTxWarp>
+                        <a:noAutofit/>
+                      </wps:bodyPr>
+                    </wps:wsp>
+                  </a:graphicData>
+                </a:graphic>
+              </wp:anchor>
+            </w:drawing>
+          </mc:Choice>
+          <mc:Fallback>
+            <w:pict>
+              <v:shape id="Smiley Face 36" o:spid="_x0000_s1026" type="#_x0000_t96" style="position:absolute;margin-left:180pt;margin-top:182.8pt;width:18pt;height:18pt;z-index:251731968;visibility:visible;mso-wrap-style:square;mso-wrap-distance-left:9pt;mso-wrap-distance-top:0;mso-wrap-distance-right:9pt;mso-wrap-distance-bottom:0;mso-position-horizontal:absolute;mso-position-horizontal-relative:text;mso-position-vertical:absolute;mso-position-vertical-relative:text;v-text-anchor:middle" o:gfxdata="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" fillcolor="black [3213]" strokecolor="#4579b8 [3044]">
+                <v:shadow on="t" opacity="22937f" mv:blur="40000f" origin=",.5" offset="0,23000emu"/>
+                <w10:wrap type="through"/>
+              </v:shape>
+            </w:pict>
+          </mc:Fallback>
+        </mc:AlternateContent>
+      </w:r>
+      <w:r>
+        <w:rPr>
+          <w:noProof/>
+        </w:rPr>
+        <mc:AlternateContent>
+          <mc:Choice Requires="wps">
+            <w:drawing>
+              <wp:anchor distT="0" distB="0" distL="114300" distR="114300" simplePos="0" relativeHeight="251762688" behindDoc="0" locked="0" layoutInCell="1" allowOverlap="1" wp14:anchorId="2850F689" wp14:editId="146EFC6D">
+                <wp:simplePos x="0" y="0"/>
+                <wp:positionH relativeFrom="column">
+                  <wp:posOffset>2971800</wp:posOffset>
+                </wp:positionH>
+                <wp:positionV relativeFrom="paragraph">
+                  <wp:posOffset>3921760</wp:posOffset>
+                </wp:positionV>
+                <wp:extent cx="228600" cy="228600"/>
+                <wp:effectExtent l="50800" t="25400" r="25400" b="101600"/>
+                <wp:wrapThrough wrapText="bothSides">
+                  <wp:wrapPolygon edited="0">
+                    <wp:start x="0" y="-2400"/>
+                    <wp:lineTo x="-4800" y="0"/>
+                    <wp:lineTo x="-4800" y="21600"/>
+                    <wp:lineTo x="0" y="28800"/>
+                    <wp:lineTo x="21600" y="28800"/>
+                    <wp:lineTo x="21600" y="-2400"/>
+                    <wp:lineTo x="0" y="-2400"/>
+                  </wp:wrapPolygon>
+                </wp:wrapThrough>
+                <wp:docPr id="71" name="Smiley Face 71"/>
+                <wp:cNvGraphicFramePr/>
+                <a:graphic xmlns:a="http://schemas.openxmlformats.org/drawingml/2006/main">
+                  <a:graphicData uri="http://schemas.microsoft.com/office/word/2010/wordprocessingShape">
+                    <wps:wsp>
+                      <wps:cNvSpPr/>
+                      <wps:spPr>
+                        <a:xfrm>
+                          <a:off x="0" y="0"/>
+                          <a:ext cx="228600" cy="228600"/>
+                        </a:xfrm>
+                        <a:prstGeom prst="smileyFace">
+                          <a:avLst/>
+                        </a:prstGeom>
+                      </wps:spPr>
+                      <wps:style>
+                        <a:lnRef idx="1">
+                          <a:schemeClr val="accent1"/>
+                        </a:lnRef>
+                        <a:fillRef idx="3">
+                          <a:schemeClr val="accent1"/>
+                        </a:fillRef>
+                        <a:effectRef idx="2">
+                          <a:schemeClr val="accent1"/>
+                        </a:effectRef>
+                        <a:fontRef idx="minor">
+                          <a:schemeClr val="lt1"/>
+                        </a:fontRef>
+                      </wps:style>
+                      <wps:bodyPr rot="0" spcFirstLastPara="0" vertOverflow="overflow" horzOverflow="overflow" vert="horz" wrap="square" lIns="91440" tIns="45720" rIns="91440" bIns="45720" numCol="1" spcCol="0" rtlCol="0" fromWordArt="0" anchor="ctr" anchorCtr="0" forceAA="0" compatLnSpc="1">
+                        <a:prstTxWarp prst="textNoShape">
+                          <a:avLst/>
+                        </a:prstTxWarp>
+                        <a:noAutofit/>
+                      </wps:bodyPr>
+                    </wps:wsp>
+                  </a:graphicData>
+                </a:graphic>
+              </wp:anchor>
+            </w:drawing>
+          </mc:Choice>
+          <mc:Fallback>
+            <w:pict>
+              <v:shape id="Smiley Face 71" o:spid="_x0000_s1026" type="#_x0000_t96" style="position:absolute;margin-left:234pt;margin-top:308.8pt;width:18pt;height:18pt;z-index:251762688;visibility:visible;mso-wrap-style:square;mso-wrap-distance-left:9pt;mso-wrap-distance-top:0;mso-wrap-distance-right:9pt;mso-wrap-distance-bottom:0;mso-position-horizontal:absolute;mso-position-horizontal-relative:text;mso-position-vertical:absolute;mso-position-vertical-relative:text;v-text-anchor:middle" o:gfxdata="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" fillcolor="#4f81bd [3204]" strokecolor="#4579b8 [3044]">
+                <v:fill color2="#a7bfde [1620]" rotate="t" type="gradient">
+                  <o:fill v:ext="view" type="gradientUnscaled"/>
+                </v:fill>
+                <v:shadow on="t" opacity="22937f" mv:blur="40000f" origin=",.5" offset="0,23000emu"/>
+                <w10:wrap type="through"/>
+              </v:shape>
+            </w:pict>
+          </mc:Fallback>
+        </mc:AlternateContent>
+      </w:r>
+      <w:r>
+        <w:rPr>
+          <w:noProof/>
+        </w:rPr>
+        <mc:AlternateContent>
+          <mc:Choice Requires="wps">
+            <w:drawing>
+              <wp:anchor distT="0" distB="0" distL="114300" distR="114300" simplePos="0" relativeHeight="251760640" behindDoc="0" locked="0" layoutInCell="1" allowOverlap="1" wp14:anchorId="6FF3FB2B" wp14:editId="673503F4">
+                <wp:simplePos x="0" y="0"/>
+                <wp:positionH relativeFrom="column">
+                  <wp:posOffset>3771900</wp:posOffset>
+                </wp:positionH>
+                <wp:positionV relativeFrom="paragraph">
+                  <wp:posOffset>5064760</wp:posOffset>
+                </wp:positionV>
+                <wp:extent cx="228600" cy="228600"/>
+                <wp:effectExtent l="50800" t="25400" r="25400" b="101600"/>
+                <wp:wrapThrough wrapText="bothSides">
+                  <wp:wrapPolygon edited="0">
+                    <wp:start x="0" y="-2400"/>
+                    <wp:lineTo x="-4800" y="0"/>
+                    <wp:lineTo x="-4800" y="21600"/>
+                    <wp:lineTo x="0" y="28800"/>
+                    <wp:lineTo x="21600" y="28800"/>
+                    <wp:lineTo x="21600" y="-2400"/>
+                    <wp:lineTo x="0" y="-2400"/>
+                  </wp:wrapPolygon>
+                </wp:wrapThrough>
+                <wp:docPr id="70" name="Smiley Face 70"/>
+                <wp:cNvGraphicFramePr/>
+                <a:graphic xmlns:a="http://schemas.openxmlformats.org/drawingml/2006/main">
+                  <a:graphicData uri="http://schemas.microsoft.com/office/word/2010/wordprocessingShape">
+                    <wps:wsp>
+                      <wps:cNvSpPr/>
+                      <wps:spPr>
+                        <a:xfrm>
+                          <a:off x="0" y="0"/>
+                          <a:ext cx="228600" cy="228600"/>
+                        </a:xfrm>
+                        <a:prstGeom prst="smileyFace">
+                          <a:avLst/>
+                        </a:prstGeom>
+                      </wps:spPr>
+                      <wps:style>
+                        <a:lnRef idx="1">
+                          <a:schemeClr val="accent1"/>
+                        </a:lnRef>
+                        <a:fillRef idx="3">
+                          <a:schemeClr val="accent1"/>
+                        </a:fillRef>
+                        <a:effectRef idx="2">
+                          <a:schemeClr val="accent1"/>
+                        </a:effectRef>
+                        <a:fontRef idx="minor">
+                          <a:schemeClr val="lt1"/>
+                        </a:fontRef>
+                      </wps:style>
+                      <wps:bodyPr rot="0" spcFirstLastPara="0" vertOverflow="overflow" horzOverflow="overflow" vert="horz" wrap="square" lIns="91440" tIns="45720" rIns="91440" bIns="45720" numCol="1" spcCol="0" rtlCol="0" fromWordArt="0" anchor="ctr" anchorCtr="0" forceAA="0" compatLnSpc="1">
+                        <a:prstTxWarp prst="textNoShape">
+                          <a:avLst/>
+                        </a:prstTxWarp>
+                        <a:noAutofit/>
+                      </wps:bodyPr>
+                    </wps:wsp>
+                  </a:graphicData>
+                </a:graphic>
+              </wp:anchor>
+            </w:drawing>
+          </mc:Choice>
+          <mc:Fallback>
+            <w:pict>
+              <v:shape id="Smiley Face 70" o:spid="_x0000_s1026" type="#_x0000_t96" style="position:absolute;margin-left:297pt;margin-top:398.8pt;width:18pt;height:18pt;z-index:251760640;visibility:visible;mso-wrap-style:square;mso-wrap-distance-left:9pt;mso-wrap-distance-top:0;mso-wrap-distance-right:9pt;mso-wrap-distance-bottom:0;mso-position-horizontal:absolute;mso-position-horizontal-relative:text;mso-position-vertical:absolute;mso-position-vertical-relative:text;v-text-anchor:middle" o:gfxdata="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" fillcolor="#4f81bd [3204]" strokecolor="#4579b8 [3044]">
+                <v:fill color2="#a7bfde [1620]" rotate="t" type="gradient">
+                  <o:fill v:ext="view" type="gradientUnscaled"/>
+                </v:fill>
+                <v:shadow on="t" opacity="22937f" mv:blur="40000f" origin=",.5" offset="0,23000emu"/>
+                <w10:wrap type="through"/>
+              </v:shape>
+            </w:pict>
+          </mc:Fallback>
+        </mc:AlternateContent>
+      </w:r>
+      <w:r>
+        <w:rPr>
+          <w:noProof/>
+        </w:rPr>
+        <mc:AlternateContent>
+          <mc:Choice Requires="wps">
+            <w:drawing>
+              <wp:anchor distT="0" distB="0" distL="114300" distR="114300" simplePos="0" relativeHeight="251758592" behindDoc="0" locked="0" layoutInCell="1" allowOverlap="1" wp14:anchorId="4DE4A4DD" wp14:editId="77E59542">
+                <wp:simplePos x="0" y="0"/>
+                <wp:positionH relativeFrom="column">
+                  <wp:posOffset>3086100</wp:posOffset>
+                </wp:positionH>
+                <wp:positionV relativeFrom="paragraph">
+                  <wp:posOffset>5064760</wp:posOffset>
+                </wp:positionV>
+                <wp:extent cx="228600" cy="228600"/>
+                <wp:effectExtent l="50800" t="25400" r="25400" b="101600"/>
+                <wp:wrapThrough wrapText="bothSides">
+                  <wp:wrapPolygon edited="0">
+                    <wp:start x="0" y="-2400"/>
+                    <wp:lineTo x="-4800" y="0"/>
+                    <wp:lineTo x="-4800" y="21600"/>
+                    <wp:lineTo x="0" y="28800"/>
+                    <wp:lineTo x="21600" y="28800"/>
+                    <wp:lineTo x="21600" y="-2400"/>
+                    <wp:lineTo x="0" y="-2400"/>
+                  </wp:wrapPolygon>
+                </wp:wrapThrough>
+                <wp:docPr id="69" name="Smiley Face 69"/>
+                <wp:cNvGraphicFramePr/>
+                <a:graphic xmlns:a="http://schemas.openxmlformats.org/drawingml/2006/main">
+                  <a:graphicData uri="http://schemas.microsoft.com/office/word/2010/wordprocessingShape">
+                    <wps:wsp>
+                      <wps:cNvSpPr/>
+                      <wps:spPr>
+                        <a:xfrm>
+                          <a:off x="0" y="0"/>
+                          <a:ext cx="228600" cy="228600"/>
+                        </a:xfrm>
+                        <a:prstGeom prst="smileyFace">
+                          <a:avLst/>
+                        </a:prstGeom>
+                      </wps:spPr>
+                      <wps:style>
+                        <a:lnRef idx="1">
+                          <a:schemeClr val="accent1"/>
+                        </a:lnRef>
+                        <a:fillRef idx="3">
+                          <a:schemeClr val="accent1"/>
+                        </a:fillRef>
+                        <a:effectRef idx="2">
+                          <a:schemeClr val="accent1"/>
+                        </a:effectRef>
+                        <a:fontRef idx="minor">
+                          <a:schemeClr val="lt1"/>
+                        </a:fontRef>
+                      </wps:style>
+                      <wps:bodyPr rot="0" spcFirstLastPara="0" vertOverflow="overflow" horzOverflow="overflow" vert="horz" wrap="square" lIns="91440" tIns="45720" rIns="91440" bIns="45720" numCol="1" spcCol="0" rtlCol="0" fromWordArt="0" anchor="ctr" anchorCtr="0" forceAA="0" compatLnSpc="1">
+                        <a:prstTxWarp prst="textNoShape">
+                          <a:avLst/>
+                        </a:prstTxWarp>
+                        <a:noAutofit/>
+                      </wps:bodyPr>
+                    </wps:wsp>
+                  </a:graphicData>
+                </a:graphic>
+              </wp:anchor>
+            </w:drawing>
+          </mc:Choice>
+          <mc:Fallback>
+            <w:pict>
+              <v:shape id="Smiley Face 69" o:spid="_x0000_s1026" type="#_x0000_t96" style="position:absolute;margin-left:243pt;margin-top:398.8pt;width:18pt;height:18pt;z-index:251758592;visibility:visible;mso-wrap-style:square;mso-wrap-distance-left:9pt;mso-wrap-distance-top:0;mso-wrap-distance-right:9pt;mso-wrap-distance-bottom:0;mso-position-horizontal:absolute;mso-position-horizontal-relative:text;mso-position-vertical:absolute;mso-position-vertical-relative:text;v-text-anchor:middle" o:gfxdata="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" fillcolor="#4f81bd [3204]" strokecolor="#4579b8 [3044]">
+                <v:fill color2="#a7bfde [1620]" rotate="t" type="gradient">
+                  <o:fill v:ext="view" type="gradientUnscaled"/>
+                </v:fill>
+                <v:shadow on="t" opacity="22937f" mv:blur="40000f" origin=",.5" offset="0,23000emu"/>
+                <w10:wrap type="through"/>
+              </v:shape>
+            </w:pict>
+          </mc:Fallback>
+        </mc:AlternateContent>
+      </w:r>
+      <w:r>
+        <w:rPr>
+          <w:noProof/>
+        </w:rPr>
+        <mc:AlternateContent>
+          <mc:Choice Requires="wps">
+            <w:drawing>
+              <wp:anchor distT="0" distB="0" distL="114300" distR="114300" simplePos="0" relativeHeight="251729920" behindDoc="0" locked="0" layoutInCell="1" allowOverlap="1" wp14:anchorId="3E1C1045" wp14:editId="6C9CAC2A">
+                <wp:simplePos x="0" y="0"/>
+                <wp:positionH relativeFrom="column">
+                  <wp:posOffset>2286000</wp:posOffset>
+                </wp:positionH>
+                <wp:positionV relativeFrom="paragraph">
+                  <wp:posOffset>835660</wp:posOffset>
+                </wp:positionV>
+                <wp:extent cx="228600" cy="228600"/>
+                <wp:effectExtent l="50800" t="25400" r="25400" b="101600"/>
+                <wp:wrapThrough wrapText="bothSides">
+                  <wp:wrapPolygon edited="0">
+                    <wp:start x="0" y="-2400"/>
+                    <wp:lineTo x="-4800" y="0"/>
+                    <wp:lineTo x="-4800" y="21600"/>
+                    <wp:lineTo x="0" y="28800"/>
+                    <wp:lineTo x="21600" y="28800"/>
+                    <wp:lineTo x="21600" y="-2400"/>
+                    <wp:lineTo x="0" y="-2400"/>
+                  </wp:wrapPolygon>
+                </wp:wrapThrough>
+                <wp:docPr id="35" name="Smiley Face 35"/>
+                <wp:cNvGraphicFramePr/>
+                <a:graphic xmlns:a="http://schemas.openxmlformats.org/drawingml/2006/main">
+                  <a:graphicData uri="http://schemas.microsoft.com/office/word/2010/wordprocessingShape">
+                    <wps:wsp>
+                      <wps:cNvSpPr/>
+                      <wps:spPr>
+                        <a:xfrm>
+                          <a:off x="0" y="0"/>
+                          <a:ext cx="228600" cy="228600"/>
+                        </a:xfrm>
+                        <a:prstGeom prst="smileyFace">
+                          <a:avLst/>
+                        </a:prstGeom>
+                        <a:solidFill>
+                          <a:schemeClr val="tx1"/>
+                        </a:solidFill>
+                      </wps:spPr>
+                      <wps:style>
+                        <a:lnRef idx="1">
+                          <a:schemeClr val="accent1"/>
+                        </a:lnRef>
+                        <a:fillRef idx="3">
+                          <a:schemeClr val="accent1"/>
+                        </a:fillRef>
+                        <a:effectRef idx="2">
+                          <a:schemeClr val="accent1"/>
+                        </a:effectRef>
+                        <a:fontRef idx="minor">
+                          <a:schemeClr val="lt1"/>
+                        </a:fontRef>
+                      </wps:style>
+                      <wps:bodyPr rot="0" spcFirstLastPara="0" vertOverflow="overflow" horzOverflow="overflow" vert="horz" wrap="square" lIns="91440" tIns="45720" rIns="91440" bIns="45720" numCol="1" spcCol="0" rtlCol="0" fromWordArt="0" anchor="ctr" anchorCtr="0" forceAA="0" compatLnSpc="1">
+                        <a:prstTxWarp prst="textNoShape">
+                          <a:avLst/>
+                        </a:prstTxWarp>
+                        <a:noAutofit/>
+                      </wps:bodyPr>
+                    </wps:wsp>
+                  </a:graphicData>
+                </a:graphic>
+              </wp:anchor>
+            </w:drawing>
+          </mc:Choice>
+          <mc:Fallback>
+            <w:pict>
+              <v:shape id="Smiley Face 35" o:spid="_x0000_s1026" type="#_x0000_t96" style="position:absolute;margin-left:180pt;margin-top:65.8pt;width:18pt;height:18pt;z-index:251729920;visibility:visible;mso-wrap-style:square;mso-wrap-distance-left:9pt;mso-wrap-distance-top:0;mso-wrap-distance-right:9pt;mso-wrap-distance-bottom:0;mso-position-horizontal:absolute;mso-position-horizontal-relative:text;mso-position-vertical:absolute;mso-position-vertical-relative:text;v-text-anchor:middle" o:gfxdata="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" fillcolor="black [3213]" strokecolor="#4579b8 [3044]">
+                <v:shadow on="t" opacity="22937f" mv:blur="40000f" origin=",.5" offset="0,23000emu"/>
+                <w10:wrap type="through"/>
+              </v:shape>
+            </w:pict>
+          </mc:Fallback>
+        </mc:AlternateContent>
+      </w:r>
+      <w:r>
+        <w:rPr>
+          <w:noProof/>
+        </w:rPr>
+        <mc:AlternateContent>
+          <mc:Choice Requires="wps">
+            <w:drawing>
+              <wp:anchor distT="0" distB="0" distL="114300" distR="114300" simplePos="0" relativeHeight="251716608" behindDoc="0" locked="0" layoutInCell="1" allowOverlap="1" wp14:anchorId="68542799" wp14:editId="3E067F92">
                 <wp:simplePos x="0" y="0"/>
                 <wp:positionH relativeFrom="column">
                   <wp:posOffset>685800</wp:posOffset>
@@ -2778,7 +3711,7 @@
         <mc:AlternateContent>
           <mc:Choice Requires="wps">
             <w:drawing>
-              <wp:anchor distT="0" distB="0" distL="114300" distR="114300" simplePos="0" relativeHeight="251660288" behindDoc="0" locked="0" layoutInCell="1" allowOverlap="1" wp14:anchorId="1C05E241" wp14:editId="65935C39">
+              <wp:anchor distT="0" distB="0" distL="114300" distR="114300" simplePos="0" relativeHeight="251660288" behindDoc="0" locked="0" layoutInCell="1" allowOverlap="1" wp14:anchorId="1C05E241" wp14:editId="29566EEB">
                 <wp:simplePos x="0" y="0"/>
                 <wp:positionH relativeFrom="column">
                   <wp:posOffset>2286000</wp:posOffset>

</xml_diff>

<commit_message>
Level 5 Plus Blueprint. Incomplete: Parts still need to be added in, but locations are noted
</commit_message>
<xml_diff>
--- a/Level 3 Blueprint.docx
+++ b/Level 3 Blueprint.docx
@@ -634,7 +634,7 @@
         <mc:AlternateContent>
           <mc:Choice Requires="wps">
             <w:drawing>
-              <wp:anchor distT="0" distB="0" distL="114300" distR="114300" simplePos="0" relativeHeight="251762688" behindDoc="0" locked="0" layoutInCell="1" allowOverlap="1" wp14:anchorId="2850F689" wp14:editId="146EFC6D">
+              <wp:anchor distT="0" distB="0" distL="114300" distR="114300" simplePos="0" relativeHeight="251762688" behindDoc="0" locked="0" layoutInCell="1" allowOverlap="1" wp14:anchorId="2850F689" wp14:editId="53A93F40">
                 <wp:simplePos x="0" y="0"/>
                 <wp:positionH relativeFrom="column">
                   <wp:posOffset>2971800</wp:posOffset>
@@ -669,6 +669,9 @@
                         <a:prstGeom prst="smileyFace">
                           <a:avLst/>
                         </a:prstGeom>
+                        <a:solidFill>
+                          <a:schemeClr val="tx1"/>
+                        </a:solidFill>
                       </wps:spPr>
                       <wps:style>
                         <a:lnRef idx="1">
@@ -698,10 +701,7 @@
           </mc:Choice>
           <mc:Fallback>
             <w:pict>
-              <v:shape id="Smiley Face 71" o:spid="_x0000_s1026" type="#_x0000_t96" style="position:absolute;margin-left:234pt;margin-top:308.8pt;width:18pt;height:18pt;z-index:251762688;visibility:visible;mso-wrap-style:square;mso-wrap-distance-left:9pt;mso-wrap-distance-top:0;mso-wrap-distance-right:9pt;mso-wrap-distance-bottom:0;mso-position-horizontal:absolute;mso-position-horizontal-relative:text;mso-position-vertical:absolute;mso-position-vertical-relative:text;v-text-anchor:middle" o:gfxdata="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" fillcolor="#4f81bd [3204]" strokecolor="#4579b8 [3044]">
-                <v:fill color2="#a7bfde [1620]" rotate="t" type="gradient">
-                  <o:fill v:ext="view" type="gradientUnscaled"/>
-                </v:fill>
+              <v:shape id="Smiley Face 71" o:spid="_x0000_s1026" type="#_x0000_t96" style="position:absolute;margin-left:234pt;margin-top:308.8pt;width:18pt;height:18pt;z-index:251762688;visibility:visible;mso-wrap-style:square;mso-wrap-distance-left:9pt;mso-wrap-distance-top:0;mso-wrap-distance-right:9pt;mso-wrap-distance-bottom:0;mso-position-horizontal:absolute;mso-position-horizontal-relative:text;mso-position-vertical:absolute;mso-position-vertical-relative:text;v-text-anchor:middle" o:gfxdata="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" fillcolor="black [3213]" strokecolor="#4579b8 [3044]">
                 <v:shadow on="t" opacity="22937f" mv:blur="40000f" origin=",.5" offset="0,23000emu"/>
                 <w10:wrap type="through"/>
               </v:shape>
@@ -716,7 +716,7 @@
         <mc:AlternateContent>
           <mc:Choice Requires="wps">
             <w:drawing>
-              <wp:anchor distT="0" distB="0" distL="114300" distR="114300" simplePos="0" relativeHeight="251760640" behindDoc="0" locked="0" layoutInCell="1" allowOverlap="1" wp14:anchorId="6FF3FB2B" wp14:editId="673503F4">
+              <wp:anchor distT="0" distB="0" distL="114300" distR="114300" simplePos="0" relativeHeight="251760640" behindDoc="0" locked="0" layoutInCell="1" allowOverlap="1" wp14:anchorId="6FF3FB2B" wp14:editId="6044619E">
                 <wp:simplePos x="0" y="0"/>
                 <wp:positionH relativeFrom="column">
                   <wp:posOffset>3771900</wp:posOffset>
@@ -751,6 +751,9 @@
                         <a:prstGeom prst="smileyFace">
                           <a:avLst/>
                         </a:prstGeom>
+                        <a:solidFill>
+                          <a:schemeClr val="tx1"/>
+                        </a:solidFill>
                       </wps:spPr>
                       <wps:style>
                         <a:lnRef idx="1">
@@ -780,10 +783,7 @@
           </mc:Choice>
           <mc:Fallback>
             <w:pict>
-              <v:shape id="Smiley Face 70" o:spid="_x0000_s1026" type="#_x0000_t96" style="position:absolute;margin-left:297pt;margin-top:398.8pt;width:18pt;height:18pt;z-index:251760640;visibility:visible;mso-wrap-style:square;mso-wrap-distance-left:9pt;mso-wrap-distance-top:0;mso-wrap-distance-right:9pt;mso-wrap-distance-bottom:0;mso-position-horizontal:absolute;mso-position-horizontal-relative:text;mso-position-vertical:absolute;mso-position-vertical-relative:text;v-text-anchor:middle" o:gfxdata="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" fillcolor="#4f81bd [3204]" strokecolor="#4579b8 [3044]">
-                <v:fill color2="#a7bfde [1620]" rotate="t" type="gradient">
-                  <o:fill v:ext="view" type="gradientUnscaled"/>
-                </v:fill>
+              <v:shape id="Smiley Face 70" o:spid="_x0000_s1026" type="#_x0000_t96" style="position:absolute;margin-left:297pt;margin-top:398.8pt;width:18pt;height:18pt;z-index:251760640;visibility:visible;mso-wrap-style:square;mso-wrap-distance-left:9pt;mso-wrap-distance-top:0;mso-wrap-distance-right:9pt;mso-wrap-distance-bottom:0;mso-position-horizontal:absolute;mso-position-horizontal-relative:text;mso-position-vertical:absolute;mso-position-vertical-relative:text;v-text-anchor:middle" o:gfxdata="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" fillcolor="black [3213]" strokecolor="#4579b8 [3044]">
                 <v:shadow on="t" opacity="22937f" mv:blur="40000f" origin=",.5" offset="0,23000emu"/>
                 <w10:wrap type="through"/>
               </v:shape>
@@ -798,7 +798,7 @@
         <mc:AlternateContent>
           <mc:Choice Requires="wps">
             <w:drawing>
-              <wp:anchor distT="0" distB="0" distL="114300" distR="114300" simplePos="0" relativeHeight="251758592" behindDoc="0" locked="0" layoutInCell="1" allowOverlap="1" wp14:anchorId="4DE4A4DD" wp14:editId="77E59542">
+              <wp:anchor distT="0" distB="0" distL="114300" distR="114300" simplePos="0" relativeHeight="251758592" behindDoc="0" locked="0" layoutInCell="1" allowOverlap="1" wp14:anchorId="4DE4A4DD" wp14:editId="3A61DF5D">
                 <wp:simplePos x="0" y="0"/>
                 <wp:positionH relativeFrom="column">
                   <wp:posOffset>3086100</wp:posOffset>
@@ -833,6 +833,9 @@
                         <a:prstGeom prst="smileyFace">
                           <a:avLst/>
                         </a:prstGeom>
+                        <a:solidFill>
+                          <a:schemeClr val="tx1"/>
+                        </a:solidFill>
                       </wps:spPr>
                       <wps:style>
                         <a:lnRef idx="1">
@@ -862,10 +865,7 @@
           </mc:Choice>
           <mc:Fallback>
             <w:pict>
-              <v:shape id="Smiley Face 69" o:spid="_x0000_s1026" type="#_x0000_t96" style="position:absolute;margin-left:243pt;margin-top:398.8pt;width:18pt;height:18pt;z-index:251758592;visibility:visible;mso-wrap-style:square;mso-wrap-distance-left:9pt;mso-wrap-distance-top:0;mso-wrap-distance-right:9pt;mso-wrap-distance-bottom:0;mso-position-horizontal:absolute;mso-position-horizontal-relative:text;mso-position-vertical:absolute;mso-position-vertical-relative:text;v-text-anchor:middle" o:gfxdata="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" fillcolor="#4f81bd [3204]" strokecolor="#4579b8 [3044]">
-                <v:fill color2="#a7bfde [1620]" rotate="t" type="gradient">
-                  <o:fill v:ext="view" type="gradientUnscaled"/>
-                </v:fill>
+              <v:shape id="Smiley Face 69" o:spid="_x0000_s1026" type="#_x0000_t96" style="position:absolute;margin-left:243pt;margin-top:398.8pt;width:18pt;height:18pt;z-index:251758592;visibility:visible;mso-wrap-style:square;mso-wrap-distance-left:9pt;mso-wrap-distance-top:0;mso-wrap-distance-right:9pt;mso-wrap-distance-bottom:0;mso-position-horizontal:absolute;mso-position-horizontal-relative:text;mso-position-vertical:absolute;mso-position-vertical-relative:text;v-text-anchor:middle" o:gfxdata="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" fillcolor="black [3213]" strokecolor="#4579b8 [3044]">
                 <v:shadow on="t" opacity="22937f" mv:blur="40000f" origin=",.5" offset="0,23000emu"/>
                 <w10:wrap type="through"/>
               </v:shape>

</xml_diff>